<commit_message>
nuova immagin benvenuto e mezzi fatti i venditori top
</commit_message>
<xml_diff>
--- a/todolist.docx
+++ b/todolist.docx
@@ -1005,9 +1005,27 @@
           <w:ilvl w:val="0"/>
           <w:numId w:val="1"/>
         </w:numPr>
-      </w:pPr>
-      <w:r>
-        <w:t>Determinare i venditori top. I venditori top sono quelli che hanno avuto valutazioni elevate e che nell'ultimo mese hanno effettuato il maggior numero di vendite.</w:t>
+        <w:rPr>
+          <w:highlight w:val="cyan"/>
+        </w:rPr>
+      </w:pPr>
+      <w:r>
+        <w:rPr>
+          <w:highlight w:val="cyan"/>
+        </w:rPr>
+        <w:t xml:space="preserve">Determinare i </w:t>
+      </w:r>
+      <w:r>
+        <w:rPr>
+          <w:highlight w:val="cyan"/>
+        </w:rPr>
+        <w:t>VENDITORI TOP</w:t>
+      </w:r>
+      <w:r>
+        <w:rPr>
+          <w:highlight w:val="cyan"/>
+        </w:rPr>
+        <w:t>. I venditori top sono quelli che hanno avuto valutazioni elevate e che nell'ultimo mese hanno effettuato il maggior numero di vendite.</w:t>
       </w:r>
     </w:p>
     <w:p>
@@ -1081,10 +1099,7 @@
         <w:jc w:val="both"/>
       </w:pPr>
       <w:r>
-        <w:t>-</w:t>
-      </w:r>
-      <w:r>
-        <w:t>Il luogo in cui viene venduto un prodotto è l’area geografica che gli si associa</w:t>
+        <w:t>-Il luogo in cui viene venduto un prodotto è l’area geografica che gli si associa</w:t>
       </w:r>
     </w:p>
     <w:p/>

</xml_diff>

<commit_message>
da sistemare filtro area geografica
</commit_message>
<xml_diff>
--- a/todolist.docx
+++ b/todolist.docx
@@ -65,8 +65,13 @@
         </w:numPr>
       </w:pPr>
       <w:r>
-        <w:t>trasformare tutte le pagine in file in .php</w:t>
-      </w:r>
+        <w:t>trasformare tutte le pagine in file in .</w:t>
+      </w:r>
+      <w:proofErr w:type="spellStart"/>
+      <w:r>
+        <w:t>php</w:t>
+      </w:r>
+      <w:proofErr w:type="spellEnd"/>
     </w:p>
     <w:p>
       <w:pPr>
@@ -143,7 +148,15 @@
         <w:t>creare una nuova pagina per ciascun annuncio</w:t>
       </w:r>
       <w:r>
-        <w:t xml:space="preserve"> (dettagliAnnuncio) e creare un riferimento all’annuncio sia in </w:t>
+        <w:t xml:space="preserve"> (</w:t>
+      </w:r>
+      <w:proofErr w:type="spellStart"/>
+      <w:r>
+        <w:t>dettagliAnnuncio</w:t>
+      </w:r>
+      <w:proofErr w:type="spellEnd"/>
+      <w:r>
+        <w:t xml:space="preserve">) e creare un riferimento all’annuncio sia in </w:t>
       </w:r>
       <w:r>
         <w:t xml:space="preserve">INDEX </w:t>
@@ -276,7 +289,15 @@
         <w:t xml:space="preserve">Se richiesta d’acquisto è stata approvata far comparire pulsante COMPRA in cui se si è scelto di pagare con carta di credito </w:t>
       </w:r>
       <w:r>
-        <w:t>faccia comparire una form per l’inserimento dei dati</w:t>
+        <w:t xml:space="preserve">faccia comparire una </w:t>
+      </w:r>
+      <w:proofErr w:type="spellStart"/>
+      <w:r>
+        <w:t>form</w:t>
+      </w:r>
+      <w:proofErr w:type="spellEnd"/>
+      <w:r>
+        <w:t xml:space="preserve"> per l’inserimento dei dati</w:t>
       </w:r>
     </w:p>
     <w:p>
@@ -843,11 +864,19 @@
       <w:r>
         <w:t xml:space="preserve">Non è richiesta la gestione di tutti gli aspetti relativi all'uso della carta di credito, è sufficiente cliente sviluppare la funzione come un semplice </w:t>
       </w:r>
+      <w:proofErr w:type="spellStart"/>
       <w:r>
         <w:rPr>
           <w:u w:val="single"/>
         </w:rPr>
-        <w:t>form di inserimento dati</w:t>
+        <w:t>form</w:t>
+      </w:r>
+      <w:proofErr w:type="spellEnd"/>
+      <w:r>
+        <w:rPr>
+          <w:u w:val="single"/>
+        </w:rPr>
+        <w:t xml:space="preserve"> di inserimento dati</w:t>
       </w:r>
       <w:r>
         <w:t>.</w:t>
@@ -1084,6 +1113,90 @@
       <w:r>
         <w:t>-Il luogo in cui viene venduto un prodotto è l’area geografica che gli si associa</w:t>
       </w:r>
+    </w:p>
+    <w:p>
+      <w:pPr>
+        <w:jc w:val="both"/>
+      </w:pPr>
+    </w:p>
+    <w:p>
+      <w:pPr>
+        <w:jc w:val="both"/>
+      </w:pPr>
+    </w:p>
+    <w:p>
+      <w:pPr>
+        <w:jc w:val="both"/>
+      </w:pPr>
+      <w:r>
+        <w:t>VISIBILI</w:t>
+      </w:r>
+      <w:r>
+        <w:t>TÀ</w:t>
+      </w:r>
+      <w:r>
+        <w:t xml:space="preserve"> RISTRETTA</w:t>
+      </w:r>
+    </w:p>
+    <w:p>
+      <w:pPr>
+        <w:jc w:val="both"/>
+      </w:pPr>
+      <w:r>
+        <w:t xml:space="preserve">La visibilità ristretta potrà essere effettuata da un venditore sui suoi annunci solo su provincia e regione. Per evitare di inserire un ingente numero di </w:t>
+      </w:r>
+      <w:proofErr w:type="spellStart"/>
+      <w:r>
+        <w:t>tuple</w:t>
+      </w:r>
+      <w:proofErr w:type="spellEnd"/>
+      <w:r>
+        <w:t xml:space="preserve"> all’interno del database abbiamo deciso di inserire nella relazione “</w:t>
+      </w:r>
+      <w:proofErr w:type="spellStart"/>
+      <w:r>
+        <w:t>luogoVisibilita</w:t>
+      </w:r>
+      <w:proofErr w:type="spellEnd"/>
+      <w:r>
+        <w:t>”</w:t>
+      </w:r>
+      <w:r>
+        <w:t xml:space="preserve"> un solo valore di comune, uguale a quello della provincia, in ciascuna delle due tipologie di visibilità ristretta.</w:t>
+      </w:r>
+      <w:r>
+        <w:t xml:space="preserve"> </w:t>
+      </w:r>
+      <w:r>
+        <w:t xml:space="preserve"> </w:t>
+      </w:r>
+      <w:r>
+        <w:t xml:space="preserve">Inoltre per distinguere </w:t>
+      </w:r>
+      <w:r>
+        <w:t>le due modalità</w:t>
+      </w:r>
+      <w:r>
+        <w:t xml:space="preserve"> abbiamo definito un booleano “</w:t>
+      </w:r>
+      <w:proofErr w:type="spellStart"/>
+      <w:r>
+        <w:t>visibilitaP</w:t>
+      </w:r>
+      <w:proofErr w:type="spellEnd"/>
+      <w:r>
+        <w:t>” che assume il valore di 0 se la visibilità ristretta è solo su regione e il valore 1 se considera anche la provincia.</w:t>
+      </w:r>
+    </w:p>
+    <w:p>
+      <w:pPr>
+        <w:jc w:val="both"/>
+      </w:pPr>
+    </w:p>
+    <w:p>
+      <w:pPr>
+        <w:jc w:val="both"/>
+      </w:pPr>
     </w:p>
     <w:p/>
     <w:sectPr>

</xml_diff>

<commit_message>
sistemati path e spostate alcune cartelle
</commit_message>
<xml_diff>
--- a/todolist.docx
+++ b/todolist.docx
@@ -86,16 +86,8 @@
         <w:rPr>
           <w:highlight w:val="cyan"/>
         </w:rPr>
-        <w:t>trasformare tutte le pagine in file in .</w:t>
-      </w:r>
-      <w:proofErr w:type="spellStart"/>
-      <w:r>
-        <w:rPr>
-          <w:highlight w:val="cyan"/>
-        </w:rPr>
-        <w:t>php</w:t>
-      </w:r>
-      <w:proofErr w:type="spellEnd"/>
+        <w:t>trasformare tutte le pagine in file in .php</w:t>
+      </w:r>
     </w:p>
     <w:p>
       <w:pPr>
@@ -211,15 +203,7 @@
         <w:t>creare una nuova pagina per ciascun annuncio</w:t>
       </w:r>
       <w:r>
-        <w:t xml:space="preserve"> (</w:t>
-      </w:r>
-      <w:proofErr w:type="spellStart"/>
-      <w:r>
-        <w:t>dettagliAnnuncio</w:t>
-      </w:r>
-      <w:proofErr w:type="spellEnd"/>
-      <w:r>
-        <w:t xml:space="preserve">) e creare un riferimento all’annuncio sia in </w:t>
+        <w:t xml:space="preserve"> (dettagliAnnuncio) e creare un riferimento all’annuncio sia in </w:t>
       </w:r>
       <w:r>
         <w:t xml:space="preserve">INDEX </w:t>
@@ -370,15 +354,7 @@
         <w:t xml:space="preserve">Se richiesta d’acquisto è stata approvata far comparire pulsante COMPRA in cui se si è scelto di pagare con carta di credito </w:t>
       </w:r>
       <w:r>
-        <w:t xml:space="preserve">faccia comparire una </w:t>
-      </w:r>
-      <w:proofErr w:type="spellStart"/>
-      <w:r>
-        <w:t>form</w:t>
-      </w:r>
-      <w:proofErr w:type="spellEnd"/>
-      <w:r>
-        <w:t xml:space="preserve"> per l’inserimento dei dati</w:t>
+        <w:t>faccia comparire una form per l’inserimento dei dati</w:t>
       </w:r>
     </w:p>
     <w:p>
@@ -959,19 +935,11 @@
       <w:r>
         <w:t xml:space="preserve">Non è richiesta la gestione di tutti gli aspetti relativi all'uso della carta di credito, è sufficiente cliente sviluppare la funzione come un semplice </w:t>
       </w:r>
-      <w:proofErr w:type="spellStart"/>
       <w:r>
         <w:rPr>
           <w:u w:val="single"/>
         </w:rPr>
-        <w:t>form</w:t>
-      </w:r>
-      <w:proofErr w:type="spellEnd"/>
-      <w:r>
-        <w:rPr>
-          <w:u w:val="single"/>
-        </w:rPr>
-        <w:t xml:space="preserve"> di inserimento dati</w:t>
+        <w:t>form di inserimento dati</w:t>
       </w:r>
       <w:r>
         <w:t>.</w:t>
@@ -1238,23 +1206,7 @@
         <w:jc w:val="both"/>
       </w:pPr>
       <w:r>
-        <w:t xml:space="preserve">La visibilità ristretta potrà essere effettuata da un venditore sui suoi annunci solo su provincia e regione. Per evitare di inserire un ingente numero di </w:t>
-      </w:r>
-      <w:proofErr w:type="spellStart"/>
-      <w:r>
-        <w:t>tuple</w:t>
-      </w:r>
-      <w:proofErr w:type="spellEnd"/>
-      <w:r>
-        <w:t xml:space="preserve"> all’interno del database abbiamo deciso di inserire nella relazione “</w:t>
-      </w:r>
-      <w:proofErr w:type="spellStart"/>
-      <w:r>
-        <w:t>luogoVisibilita</w:t>
-      </w:r>
-      <w:proofErr w:type="spellEnd"/>
-      <w:r>
-        <w:t>”</w:t>
+        <w:t>La visibilità ristretta potrà essere effettuata da un venditore sui suoi annunci solo su provincia e regione. Per evitare di inserire un ingente numero di tuple all’interno del database abbiamo deciso di inserire nella relazione “luogoVisibilita”</w:t>
       </w:r>
       <w:r>
         <w:t xml:space="preserve"> un solo valore di comune, uguale a quello della provincia, in ciascuna delle due tipologie di visibilità ristretta.</w:t>
@@ -1272,15 +1224,7 @@
         <w:t>le due modalità</w:t>
       </w:r>
       <w:r>
-        <w:t xml:space="preserve"> abbiamo definito un booleano “</w:t>
-      </w:r>
-      <w:proofErr w:type="spellStart"/>
-      <w:r>
-        <w:t>visibilitaP</w:t>
-      </w:r>
-      <w:proofErr w:type="spellEnd"/>
-      <w:r>
-        <w:t>” che assume il valore di 0 se la visibilità ristretta è solo su regione e il valore 1 se considera anche la provincia.</w:t>
+        <w:t xml:space="preserve"> abbiamo definito un booleano “visibilitaP” che assume il valore di 0 se la visibilità ristretta è solo su regione e il valore 1 se considera anche la provincia.</w:t>
       </w:r>
     </w:p>
     <w:p>
@@ -1362,6 +1306,9 @@
       </w:r>
       <w:r>
         <w:t xml:space="preserve"> </w:t>
+      </w:r>
+      <w:r>
+        <w:t xml:space="preserve"> (Letteralmente, ovvero anche nel database)</w:t>
       </w:r>
     </w:p>
     <w:p>

</xml_diff>